<commit_message>
Added interview answers for jose
</commit_message>
<xml_diff>
--- a/21-networking-informational-interview/jose-informational-interview.docx
+++ b/21-networking-informational-interview/jose-informational-interview.docx
@@ -2,21 +2,29 @@
 <file path=word/document.xml><?xml version="1.0" encoding="utf-8"?>
 <w:document xmlns:wpc="http://schemas.microsoft.com/office/word/2010/wordprocessingCanvas" xmlns:cx="http://schemas.microsoft.com/office/drawing/2014/chartex" xmlns:cx1="http://schemas.microsoft.com/office/drawing/2015/9/8/chartex" xmlns:cx2="http://schemas.microsoft.com/office/drawing/2015/10/21/chartex" xmlns:cx3="http://schemas.microsoft.com/office/drawing/2016/5/9/chartex" xmlns:cx4="http://schemas.microsoft.com/office/drawing/2016/5/10/chartex" xmlns:cx5="http://schemas.microsoft.com/office/drawing/2016/5/11/chartex" xmlns:cx6="http://schemas.microsoft.com/office/drawing/2016/5/12/chartex" xmlns:cx7="http://schemas.microsoft.com/office/drawing/2016/5/13/chartex" xmlns:cx8="http://schemas.microsoft.com/office/drawing/2016/5/14/chartex" xmlns:mc="http://schemas.openxmlformats.org/markup-compatibility/2006" xmlns:aink="http://schemas.microsoft.com/office/drawing/2016/ink" xmlns:am3d="http://schemas.microsoft.com/office/drawing/2017/model3d" xmlns:o="urn:schemas-microsoft-com:office:office" xmlns:r="http://schemas.openxmlformats.org/officeDocument/2006/relationships" xmlns:m="http://schemas.openxmlformats.org/officeDocument/2006/math" xmlns:v="urn:schemas-microsoft-com:vml" xmlns:wp14="http://schemas.microsoft.com/office/word/2010/wordprocessingDrawing" xmlns:wp="http://schemas.openxmlformats.org/drawingml/2006/wordprocessingDrawing" xmlns:w10="urn:schemas-microsoft-com:office:word" xmlns:w="http://schemas.openxmlformats.org/wordprocessingml/2006/main" xmlns:w14="http://schemas.microsoft.com/office/word/2010/wordml" xmlns:w15="http://schemas.microsoft.com/office/word/2012/wordml" xmlns:w16cex="http://schemas.microsoft.com/office/word/2018/wordml/cex" xmlns:w16cid="http://schemas.microsoft.com/office/word/2016/wordml/cid" xmlns:w16="http://schemas.microsoft.com/office/word/2018/wordml" xmlns:w16sdtdh="http://schemas.microsoft.com/office/word/2020/wordml/sdtdatahash" xmlns:w16se="http://schemas.microsoft.com/office/word/2015/wordml/symex" xmlns:wpg="http://schemas.microsoft.com/office/word/2010/wordprocessingGroup" xmlns:wpi="http://schemas.microsoft.com/office/word/2010/wordprocessingInk" xmlns:wne="http://schemas.microsoft.com/office/word/2006/wordml" xmlns:wps="http://schemas.microsoft.com/office/word/2010/wordprocessingShape" mc:Ignorable="w14 w15 w16se w16cid w16 w16cex w16sdtdh wp14">
   <w:body>
-    <w:p/>
-    <w:p>
-      <w:pPr>
-        <w:spacing w:after="0" w:line="240" w:lineRule="auto"/>
-        <w:rPr>
-          <w:rFonts w:ascii="Times New Roman" w:eastAsia="Times New Roman" w:hAnsi="Times New Roman" w:cs="Times New Roman"/>
-          <w:sz w:val="24"/>
-          <w:szCs w:val="24"/>
-        </w:rPr>
-      </w:pPr>
-      <w:r>
+    <w:p>
+      <w:pPr>
+        <w:spacing w:after="0" w:line="240" w:lineRule="auto"/>
         <w:rPr>
           <w:rFonts w:ascii="Arial" w:eastAsia="Times New Roman" w:hAnsi="Arial" w:cs="Arial"/>
           <w:color w:val="000000"/>
         </w:rPr>
+      </w:pPr>
+    </w:p>
+    <w:p>
+      <w:pPr>
+        <w:spacing w:after="0" w:line="240" w:lineRule="auto"/>
+        <w:rPr>
+          <w:rFonts w:ascii="Times New Roman" w:eastAsia="Times New Roman" w:hAnsi="Times New Roman" w:cs="Times New Roman"/>
+          <w:sz w:val="24"/>
+          <w:szCs w:val="24"/>
+        </w:rPr>
+      </w:pPr>
+      <w:r>
+        <w:rPr>
+          <w:rFonts w:ascii="Arial" w:eastAsia="Times New Roman" w:hAnsi="Arial" w:cs="Arial"/>
+          <w:color w:val="000000"/>
+        </w:rPr>
         <w:t>#2</w:t>
       </w:r>
       <w:r>
@@ -57,9 +65,28 @@
           <w:szCs w:val="23"/>
           <w:shd w:val="clear" w:color="auto" w:fill="F8F8F8"/>
         </w:rPr>
-        <w:t xml:space="preserve">&gt; I want to hear your story on how you got started in pursuing the Software </w:t>
-      </w:r>
-      <w:proofErr w:type="gramStart"/>
+        <w:t>&gt; I want to hear your story on how you got started in pursuing the Software field? (Did you start as a Bootcamp Grad)</w:t>
+      </w:r>
+    </w:p>
+    <w:p>
+      <w:pPr>
+        <w:spacing w:after="0" w:line="240" w:lineRule="auto"/>
+        <w:rPr>
+          <w:rFonts w:ascii="Times New Roman" w:eastAsia="Times New Roman" w:hAnsi="Times New Roman" w:cs="Times New Roman"/>
+          <w:sz w:val="24"/>
+          <w:szCs w:val="24"/>
+        </w:rPr>
+      </w:pPr>
+    </w:p>
+    <w:p>
+      <w:pPr>
+        <w:spacing w:after="0" w:line="240" w:lineRule="auto"/>
+        <w:rPr>
+          <w:rFonts w:ascii="Times New Roman" w:eastAsia="Times New Roman" w:hAnsi="Times New Roman" w:cs="Times New Roman"/>
+          <w:sz w:val="24"/>
+          <w:szCs w:val="24"/>
+        </w:rPr>
+      </w:pPr>
       <w:r>
         <w:rPr>
           <w:rFonts w:ascii="Arial" w:eastAsia="Times New Roman" w:hAnsi="Arial" w:cs="Arial"/>
@@ -68,9 +95,28 @@
           <w:szCs w:val="23"/>
           <w:shd w:val="clear" w:color="auto" w:fill="F8F8F8"/>
         </w:rPr>
-        <w:t>field?</w:t>
-      </w:r>
-      <w:proofErr w:type="gramEnd"/>
+        <w:t>He was always interested in tech, he came from a personal training background but wanted to transfer into tech. so he looked for a coding bootcamp that was online and was good for its price.</w:t>
+      </w:r>
+    </w:p>
+    <w:p>
+      <w:pPr>
+        <w:spacing w:after="0" w:line="240" w:lineRule="auto"/>
+        <w:rPr>
+          <w:rFonts w:ascii="Times New Roman" w:eastAsia="Times New Roman" w:hAnsi="Times New Roman" w:cs="Times New Roman"/>
+          <w:sz w:val="24"/>
+          <w:szCs w:val="24"/>
+        </w:rPr>
+      </w:pPr>
+    </w:p>
+    <w:p>
+      <w:pPr>
+        <w:spacing w:after="0" w:line="240" w:lineRule="auto"/>
+        <w:rPr>
+          <w:rFonts w:ascii="Times New Roman" w:eastAsia="Times New Roman" w:hAnsi="Times New Roman" w:cs="Times New Roman"/>
+          <w:sz w:val="24"/>
+          <w:szCs w:val="24"/>
+        </w:rPr>
+      </w:pPr>
       <w:r>
         <w:rPr>
           <w:rFonts w:ascii="Arial" w:eastAsia="Times New Roman" w:hAnsi="Arial" w:cs="Arial"/>
@@ -79,7 +125,7 @@
           <w:szCs w:val="23"/>
           <w:shd w:val="clear" w:color="auto" w:fill="F8F8F8"/>
         </w:rPr>
-        <w:t xml:space="preserve"> (Did you start as a Bootcamp Grad)</w:t>
+        <w:t>&gt; Why did you choose Springboard over other coding bootcamps?</w:t>
       </w:r>
     </w:p>
     <w:p>
@@ -109,7 +155,7 @@
           <w:szCs w:val="23"/>
           <w:shd w:val="clear" w:color="auto" w:fill="F8F8F8"/>
         </w:rPr>
-        <w:t>&gt; Why did you choose Springboard over other coding bootcamps?</w:t>
+        <w:t>Him and his wife were raising their kid and so Springboard worked out because it was fully online and remote so he can be there with his son.</w:t>
       </w:r>
     </w:p>
     <w:p>
@@ -169,9 +215,28 @@
           <w:szCs w:val="23"/>
           <w:shd w:val="clear" w:color="auto" w:fill="F8F8F8"/>
         </w:rPr>
-        <w:t xml:space="preserve">&gt; How was the transition from (Bootcamp, Degree, </w:t>
-      </w:r>
-      <w:proofErr w:type="spellStart"/>
+        <w:t>Mentor was helpful in helping him land a job, he helped make a time table of when he was ready to apply. He also helped his code readability</w:t>
+      </w:r>
+    </w:p>
+    <w:p>
+      <w:pPr>
+        <w:spacing w:after="0" w:line="240" w:lineRule="auto"/>
+        <w:rPr>
+          <w:rFonts w:ascii="Times New Roman" w:eastAsia="Times New Roman" w:hAnsi="Times New Roman" w:cs="Times New Roman"/>
+          <w:sz w:val="24"/>
+          <w:szCs w:val="24"/>
+        </w:rPr>
+      </w:pPr>
+    </w:p>
+    <w:p>
+      <w:pPr>
+        <w:spacing w:after="0" w:line="240" w:lineRule="auto"/>
+        <w:rPr>
+          <w:rFonts w:ascii="Times New Roman" w:eastAsia="Times New Roman" w:hAnsi="Times New Roman" w:cs="Times New Roman"/>
+          <w:sz w:val="24"/>
+          <w:szCs w:val="24"/>
+        </w:rPr>
+      </w:pPr>
       <w:r>
         <w:rPr>
           <w:rFonts w:ascii="Arial" w:eastAsia="Times New Roman" w:hAnsi="Arial" w:cs="Arial"/>
@@ -180,9 +245,28 @@
           <w:szCs w:val="23"/>
           <w:shd w:val="clear" w:color="auto" w:fill="F8F8F8"/>
         </w:rPr>
-        <w:t>Self taught</w:t>
-      </w:r>
-      <w:proofErr w:type="spellEnd"/>
+        <w:t>&gt; How was the transition from (Bootcamp, Degree, Self taught) to your first job in the Software field? </w:t>
+      </w:r>
+    </w:p>
+    <w:p>
+      <w:pPr>
+        <w:spacing w:after="0" w:line="240" w:lineRule="auto"/>
+        <w:rPr>
+          <w:rFonts w:ascii="Times New Roman" w:eastAsia="Times New Roman" w:hAnsi="Times New Roman" w:cs="Times New Roman"/>
+          <w:sz w:val="24"/>
+          <w:szCs w:val="24"/>
+        </w:rPr>
+      </w:pPr>
+    </w:p>
+    <w:p>
+      <w:pPr>
+        <w:spacing w:after="0" w:line="240" w:lineRule="auto"/>
+        <w:rPr>
+          <w:rFonts w:ascii="Times New Roman" w:eastAsia="Times New Roman" w:hAnsi="Times New Roman" w:cs="Times New Roman"/>
+          <w:sz w:val="24"/>
+          <w:szCs w:val="24"/>
+        </w:rPr>
+      </w:pPr>
       <w:r>
         <w:rPr>
           <w:rFonts w:ascii="Arial" w:eastAsia="Times New Roman" w:hAnsi="Arial" w:cs="Arial"/>
@@ -191,7 +275,7 @@
           <w:szCs w:val="23"/>
           <w:shd w:val="clear" w:color="auto" w:fill="F8F8F8"/>
         </w:rPr>
-        <w:t>) to your first job in the Software field? </w:t>
+        <w:t>He wanted to just get his foot in the door, so he applied to remote jobs and in person and jobs that didn’t necessarily specialize in what was taught in Springboard. He was applying constantly on linkedin, zip recruiter etc and was applying while he was in the course.</w:t>
       </w:r>
     </w:p>
     <w:p>
@@ -251,7 +335,7 @@
           <w:szCs w:val="23"/>
           <w:shd w:val="clear" w:color="auto" w:fill="F8F8F8"/>
         </w:rPr>
-        <w:t>&gt; What advice would you give to yourself when you were starting a job search, having the knowledge you have now?</w:t>
+        <w:t>He applied when doing his First Capstone and landed his first job within 4-6 months. He was applying to 100 jobs per week.</w:t>
       </w:r>
     </w:p>
     <w:p>
@@ -280,7 +364,7 @@
           <w:sz w:val="23"/>
           <w:szCs w:val="23"/>
         </w:rPr>
-        <w:t>&gt; What are some benefits that you really enjoy being in the Software field? </w:t>
+        <w:t>&gt; What would you say helped you prepare for interviews the most? </w:t>
       </w:r>
     </w:p>
     <w:p>
@@ -309,65 +393,7 @@
           <w:sz w:val="23"/>
           <w:szCs w:val="23"/>
         </w:rPr>
-        <w:t>&gt; Did you already know the technologies you now work with when you first joined the job? If not, how did you go about learning those new skills for the role you are in now?</w:t>
-      </w:r>
-    </w:p>
-    <w:p>
-      <w:pPr>
-        <w:spacing w:after="0" w:line="240" w:lineRule="auto"/>
-        <w:rPr>
-          <w:rFonts w:ascii="Times New Roman" w:eastAsia="Times New Roman" w:hAnsi="Times New Roman" w:cs="Times New Roman"/>
-          <w:sz w:val="24"/>
-          <w:szCs w:val="24"/>
-        </w:rPr>
-      </w:pPr>
-    </w:p>
-    <w:p>
-      <w:pPr>
-        <w:spacing w:after="0" w:line="240" w:lineRule="auto"/>
-        <w:rPr>
-          <w:rFonts w:ascii="Times New Roman" w:eastAsia="Times New Roman" w:hAnsi="Times New Roman" w:cs="Times New Roman"/>
-          <w:sz w:val="24"/>
-          <w:szCs w:val="24"/>
-        </w:rPr>
-      </w:pPr>
-      <w:r>
-        <w:rPr>
-          <w:rFonts w:ascii="Arial" w:eastAsia="Times New Roman" w:hAnsi="Arial" w:cs="Arial"/>
-          <w:color w:val="000000"/>
-          <w:sz w:val="23"/>
-          <w:szCs w:val="23"/>
-        </w:rPr>
-        <w:t>&gt; When choosing a company between other companies that may want you as well, what are the strongest factors that help you confirm that choice?</w:t>
-      </w:r>
-    </w:p>
-    <w:p>
-      <w:pPr>
-        <w:spacing w:after="0" w:line="240" w:lineRule="auto"/>
-        <w:rPr>
-          <w:rFonts w:ascii="Times New Roman" w:eastAsia="Times New Roman" w:hAnsi="Times New Roman" w:cs="Times New Roman"/>
-          <w:sz w:val="24"/>
-          <w:szCs w:val="24"/>
-        </w:rPr>
-      </w:pPr>
-    </w:p>
-    <w:p>
-      <w:pPr>
-        <w:spacing w:after="0" w:line="240" w:lineRule="auto"/>
-        <w:rPr>
-          <w:rFonts w:ascii="Times New Roman" w:eastAsia="Times New Roman" w:hAnsi="Times New Roman" w:cs="Times New Roman"/>
-          <w:sz w:val="24"/>
-          <w:szCs w:val="24"/>
-        </w:rPr>
-      </w:pPr>
-      <w:r>
-        <w:rPr>
-          <w:rFonts w:ascii="Arial" w:eastAsia="Times New Roman" w:hAnsi="Arial" w:cs="Arial"/>
-          <w:color w:val="000000"/>
-          <w:sz w:val="23"/>
-          <w:szCs w:val="23"/>
-        </w:rPr>
-        <w:t>&gt; What would you say helped you prepare for interviews the most? </w:t>
+        <w:t>He was applying to a lot of jobs 100 per week and was getting experience from directly interviewing with the companies that responded. Gave advice that Researching the Company did help him out during an interview, asking a question that wasn’t asked before yet/ was unique.</w:t>
       </w:r>
     </w:p>
     <w:p/>

</xml_diff>